<commit_message>
finalize for final submission 111-12-07
</commit_message>
<xml_diff>
--- a/#documentation/referenced_material.docx
+++ b/#documentation/referenced_material.docx
@@ -5,7 +5,7 @@
     <w:p>
       <w:pPr>
         <w:rPr>
-          <w:rFonts w:ascii="Arial" w:hAnsi="Arial" w:cs="Arial"/>
+          <w:rFonts w:ascii="Arial" w:hAnsi="Arial" w:cs="Arial" w:hint="eastAsia"/>
           <w:b/>
           <w:bCs/>
           <w:sz w:val="32"/>
@@ -25,12 +25,32 @@
       </w:pPr>
       <w:r>
         <w:rPr>
-          <w:rFonts w:ascii="Arial" w:hAnsi="Arial" w:cs="Arial"/>
+          <w:rFonts w:ascii="Arial" w:hAnsi="Arial" w:cs="Arial" w:hint="eastAsia"/>
           <w:b/>
           <w:bCs/>
           <w:sz w:val="32"/>
           <w:szCs w:val="32"/>
         </w:rPr>
+        <w:t>Issue</w:t>
+      </w:r>
+      <w:r>
+        <w:rPr>
+          <w:rFonts w:ascii="Arial" w:hAnsi="Arial" w:cs="Arial"/>
+          <w:b/>
+          <w:bCs/>
+          <w:sz w:val="32"/>
+          <w:szCs w:val="32"/>
+        </w:rPr>
+        <w:t xml:space="preserve">: </w:t>
+      </w:r>
+      <w:r>
+        <w:rPr>
+          <w:rFonts w:ascii="Arial" w:hAnsi="Arial" w:cs="Arial"/>
+          <w:b/>
+          <w:bCs/>
+          <w:sz w:val="32"/>
+          <w:szCs w:val="32"/>
+        </w:rPr>
         <w:t>Embedding an interactive map in webpage</w:t>
       </w:r>
     </w:p>
@@ -48,6 +68,52 @@
           <w:sz w:val="24"/>
           <w:szCs w:val="24"/>
         </w:rPr>
+        <w:t>Need to figure out a way to put a map on my website, as it is the base for everything else.</w:t>
+      </w:r>
+    </w:p>
+    <w:p>
+      <w:pPr>
+        <w:rPr>
+          <w:rFonts w:ascii="Arial" w:hAnsi="Arial" w:cs="Arial"/>
+          <w:b/>
+          <w:bCs/>
+          <w:sz w:val="24"/>
+          <w:szCs w:val="24"/>
+        </w:rPr>
+      </w:pPr>
+      <w:r>
+        <w:rPr>
+          <w:rFonts w:ascii="Arial" w:hAnsi="Arial" w:cs="Arial"/>
+          <w:b/>
+          <w:bCs/>
+          <w:sz w:val="24"/>
+          <w:szCs w:val="24"/>
+        </w:rPr>
+        <w:t>Solutions:</w:t>
+      </w:r>
+    </w:p>
+    <w:p>
+      <w:pPr>
+        <w:rPr>
+          <w:rFonts w:ascii="Arial" w:hAnsi="Arial" w:cs="Arial"/>
+          <w:sz w:val="24"/>
+          <w:szCs w:val="24"/>
+        </w:rPr>
+      </w:pPr>
+      <w:r>
+        <w:rPr>
+          <w:rFonts w:ascii="Arial" w:hAnsi="Arial" w:cs="Arial"/>
+          <w:sz w:val="24"/>
+          <w:szCs w:val="24"/>
+        </w:rPr>
+        <w:t xml:space="preserve">Use </w:t>
+      </w:r>
+      <w:r>
+        <w:rPr>
+          <w:rFonts w:ascii="Arial" w:hAnsi="Arial" w:cs="Arial"/>
+          <w:sz w:val="24"/>
+          <w:szCs w:val="24"/>
+        </w:rPr>
         <w:t>Leaflet</w:t>
       </w:r>
       <w:r>
@@ -73,14 +139,6 @@
           <w:szCs w:val="24"/>
         </w:rPr>
         <w:t xml:space="preserve"> map plugin</w:t>
-      </w:r>
-      <w:r>
-        <w:rPr>
-          <w:rFonts w:ascii="Arial" w:hAnsi="Arial" w:cs="Arial"/>
-          <w:sz w:val="24"/>
-          <w:szCs w:val="24"/>
-        </w:rPr>
-        <w:t xml:space="preserve"> ()</w:t>
       </w:r>
     </w:p>
     <w:p>
@@ -132,13 +190,13 @@
       </w:pPr>
       <w:r>
         <w:rPr>
-          <w:rFonts w:ascii="Arial" w:hAnsi="Arial" w:cs="Arial"/>
+          <w:rFonts w:ascii="Arial" w:hAnsi="Arial" w:cs="Arial" w:hint="eastAsia"/>
           <w:b/>
           <w:bCs/>
           <w:sz w:val="32"/>
           <w:szCs w:val="32"/>
         </w:rPr>
-        <w:t xml:space="preserve">Getting </w:t>
+        <w:t>Issue</w:t>
       </w:r>
       <w:r>
         <w:rPr>
@@ -148,7 +206,7 @@
           <w:sz w:val="32"/>
           <w:szCs w:val="32"/>
         </w:rPr>
-        <w:t>boundary</w:t>
+        <w:t xml:space="preserve">: </w:t>
       </w:r>
       <w:r>
         <w:rPr>
@@ -158,84 +216,40 @@
           <w:sz w:val="32"/>
           <w:szCs w:val="32"/>
         </w:rPr>
-        <w:t xml:space="preserve"> </w:t>
-      </w:r>
-      <w:r>
-        <w:rPr>
-          <w:rFonts w:ascii="Arial" w:hAnsi="Arial" w:cs="Arial"/>
-          <w:b/>
-          <w:bCs/>
-          <w:sz w:val="32"/>
-          <w:szCs w:val="32"/>
-        </w:rPr>
-        <w:t>of Canada</w:t>
-      </w:r>
-      <w:r>
-        <w:rPr>
-          <w:rFonts w:ascii="Arial" w:hAnsi="Arial" w:cs="Arial"/>
-          <w:b/>
-          <w:bCs/>
-          <w:sz w:val="32"/>
-          <w:szCs w:val="32"/>
-        </w:rPr>
-        <w:t xml:space="preserve"> postal codes</w:t>
-      </w:r>
-      <w:r>
-        <w:rPr>
-          <w:rFonts w:ascii="Arial" w:hAnsi="Arial" w:cs="Arial"/>
-          <w:b/>
-          <w:bCs/>
-          <w:sz w:val="32"/>
-          <w:szCs w:val="32"/>
-        </w:rPr>
-        <w:t xml:space="preserve"> as JSON,</w:t>
-      </w:r>
-      <w:r>
-        <w:rPr>
-          <w:rFonts w:ascii="Arial" w:hAnsi="Arial" w:cs="Arial"/>
-          <w:b/>
-          <w:bCs/>
-          <w:sz w:val="32"/>
-          <w:szCs w:val="32"/>
-        </w:rPr>
-        <w:t xml:space="preserve"> and put </w:t>
-      </w:r>
-      <w:r>
-        <w:rPr>
-          <w:rFonts w:ascii="Arial" w:hAnsi="Arial" w:cs="Arial"/>
-          <w:b/>
-          <w:bCs/>
-          <w:sz w:val="32"/>
-          <w:szCs w:val="32"/>
-        </w:rPr>
-        <w:t xml:space="preserve">them </w:t>
-      </w:r>
-      <w:r>
-        <w:rPr>
-          <w:rFonts w:ascii="Arial" w:hAnsi="Arial" w:cs="Arial"/>
-          <w:b/>
-          <w:bCs/>
-          <w:sz w:val="32"/>
-          <w:szCs w:val="32"/>
-        </w:rPr>
-        <w:t>on map</w:t>
-      </w:r>
-    </w:p>
-    <w:p>
-      <w:pPr>
-        <w:rPr>
-          <w:rFonts w:ascii="Arial" w:hAnsi="Arial" w:cs="Arial"/>
-          <w:sz w:val="24"/>
-          <w:szCs w:val="24"/>
-        </w:rPr>
-      </w:pPr>
-      <w:r>
-        <w:rPr>
-          <w:rFonts w:ascii="Arial" w:hAnsi="Arial" w:cs="Arial"/>
-          <w:sz w:val="24"/>
-          <w:szCs w:val="24"/>
-        </w:rPr>
-        <w:t>According to my plan the map will be divided into several subsections to reflect different risk levels for bike owners in different parts of the town. I have no idea how to implement this before.</w:t>
+        <w:t xml:space="preserve">Figure out a way to divide map into sections </w:t>
+      </w:r>
+    </w:p>
+    <w:p>
+      <w:pPr>
+        <w:rPr>
+          <w:rFonts w:ascii="Arial" w:hAnsi="Arial" w:cs="Arial"/>
+          <w:sz w:val="24"/>
+          <w:szCs w:val="24"/>
+        </w:rPr>
+      </w:pPr>
+      <w:r>
+        <w:rPr>
+          <w:rFonts w:ascii="Arial" w:hAnsi="Arial" w:cs="Arial"/>
+          <w:sz w:val="24"/>
+          <w:szCs w:val="24"/>
+        </w:rPr>
+        <w:t xml:space="preserve">According to my plan the map will be divided into several </w:t>
+      </w:r>
+      <w:r>
+        <w:rPr>
+          <w:rFonts w:ascii="Arial" w:hAnsi="Arial" w:cs="Arial"/>
+          <w:sz w:val="24"/>
+          <w:szCs w:val="24"/>
+        </w:rPr>
+        <w:t>sections</w:t>
+      </w:r>
+      <w:r>
+        <w:rPr>
+          <w:rFonts w:ascii="Arial" w:hAnsi="Arial" w:cs="Arial"/>
+          <w:sz w:val="24"/>
+          <w:szCs w:val="24"/>
+        </w:rPr>
+        <w:t xml:space="preserve"> to reflect different risk levels for bike owners in different parts of the town. I have no idea how to implement this before.</w:t>
       </w:r>
     </w:p>
     <w:p>
@@ -273,22 +287,26 @@
           <w:sz w:val="24"/>
           <w:szCs w:val="24"/>
         </w:rPr>
-        <w:t xml:space="preserve">The Idea of GeoJSON: defining sections by a series of coordinate data that forms a polygon </w:t>
-      </w:r>
-    </w:p>
-    <w:p>
-      <w:pPr>
-        <w:rPr>
-          <w:rFonts w:ascii="Arial" w:hAnsi="Arial" w:cs="Arial"/>
-          <w:sz w:val="24"/>
-          <w:szCs w:val="24"/>
-        </w:rPr>
-      </w:pPr>
-      <w:r>
-        <w:rPr>
-          <w:rFonts w:ascii="Arial" w:hAnsi="Arial" w:cs="Arial"/>
-          <w:sz w:val="24"/>
-          <w:szCs w:val="24"/>
+        <w:t xml:space="preserve">Use GeoJSON to define sections on the map. GeoJSON is basically a series of coordinates that forms </w:t>
+      </w:r>
+    </w:p>
+    <w:p>
+      <w:pPr>
+        <w:rPr>
+          <w:rFonts w:ascii="Arial" w:hAnsi="Arial" w:cs="Arial"/>
+          <w:i/>
+          <w:iCs/>
+          <w:sz w:val="20"/>
+          <w:szCs w:val="20"/>
+        </w:rPr>
+      </w:pPr>
+      <w:r>
+        <w:rPr>
+          <w:rFonts w:ascii="Arial" w:hAnsi="Arial" w:cs="Arial"/>
+          <w:i/>
+          <w:iCs/>
+          <w:sz w:val="20"/>
+          <w:szCs w:val="20"/>
         </w:rPr>
         <w:t>Tutorials on Leaflet on how to use GeoJSON file to create data map with Leaflet</w:t>
       </w:r>
@@ -335,15 +353,31 @@
           <w:sz w:val="24"/>
           <w:szCs w:val="24"/>
         </w:rPr>
-        <w:t xml:space="preserve">Postal Code: using postal code boundary to define subsections appears to be a good idea where 1. It matches the current database of 529 garage where they are already tracking location of reports with postal code and 2. </w:t>
-      </w:r>
-      <w:r>
-        <w:rPr>
-          <w:rFonts w:ascii="Arial" w:hAnsi="Arial" w:cs="Arial"/>
-          <w:sz w:val="24"/>
-          <w:szCs w:val="24"/>
-        </w:rPr>
-        <w:t>Postal code boundary is already defined</w:t>
+        <w:t>Use postal code to define those sections. It</w:t>
+      </w:r>
+      <w:r>
+        <w:rPr>
+          <w:rFonts w:ascii="Arial" w:hAnsi="Arial" w:cs="Arial"/>
+          <w:sz w:val="24"/>
+          <w:szCs w:val="24"/>
+        </w:rPr>
+        <w:t xml:space="preserve"> appears to be a good idea where It matches the current database of 529 garage where they are already tracking location of reports with postal code and </w:t>
+      </w:r>
+      <w:r>
+        <w:rPr>
+          <w:rFonts w:ascii="Arial" w:hAnsi="Arial" w:cs="Arial"/>
+          <w:sz w:val="24"/>
+          <w:szCs w:val="24"/>
+        </w:rPr>
+        <w:t>p</w:t>
+      </w:r>
+      <w:r>
+        <w:rPr>
+          <w:rFonts w:ascii="Arial" w:hAnsi="Arial" w:cs="Arial"/>
+          <w:sz w:val="24"/>
+          <w:szCs w:val="24"/>
+        </w:rPr>
+        <w:t>ostal code boundary is already defined</w:t>
       </w:r>
       <w:r>
         <w:rPr>
@@ -358,23 +392,29 @@
       <w:pPr>
         <w:rPr>
           <w:rFonts w:ascii="Arial" w:hAnsi="Arial" w:cs="Arial"/>
-          <w:sz w:val="24"/>
-          <w:szCs w:val="24"/>
-        </w:rPr>
-      </w:pPr>
-      <w:r>
-        <w:rPr>
-          <w:rFonts w:ascii="Arial" w:hAnsi="Arial" w:cs="Arial"/>
-          <w:sz w:val="24"/>
-          <w:szCs w:val="24"/>
+          <w:i/>
+          <w:iCs/>
+          <w:sz w:val="20"/>
+          <w:szCs w:val="20"/>
+        </w:rPr>
+      </w:pPr>
+      <w:r>
+        <w:rPr>
+          <w:rFonts w:ascii="Arial" w:hAnsi="Arial" w:cs="Arial"/>
+          <w:i/>
+          <w:iCs/>
+          <w:sz w:val="20"/>
+          <w:szCs w:val="20"/>
         </w:rPr>
         <w:t>Case study: displaying postal code areas of Montreal on the map</w:t>
       </w:r>
       <w:r>
         <w:rPr>
           <w:rFonts w:ascii="Arial" w:hAnsi="Arial" w:cs="Arial"/>
-          <w:sz w:val="24"/>
-          <w:szCs w:val="24"/>
+          <w:i/>
+          <w:iCs/>
+          <w:sz w:val="20"/>
+          <w:szCs w:val="20"/>
         </w:rPr>
         <w:t xml:space="preserve"> using GeoJSON</w:t>
       </w:r>
@@ -421,23 +461,103 @@
           <w:sz w:val="24"/>
           <w:szCs w:val="24"/>
         </w:rPr>
-        <w:t>The case study is b</w:t>
-      </w:r>
-      <w:r>
-        <w:rPr>
-          <w:rFonts w:ascii="Arial" w:hAnsi="Arial" w:cs="Arial"/>
-          <w:sz w:val="24"/>
-          <w:szCs w:val="24"/>
-        </w:rPr>
-        <w:t xml:space="preserve">ased on an api that provides the base code to grab GeoJSON data for postal code boundaries from a database (with limited access for non-members) </w:t>
-      </w:r>
-      <w:r>
-        <w:rPr>
-          <w:rFonts w:ascii="Arial" w:hAnsi="Arial" w:cs="Arial"/>
-          <w:sz w:val="24"/>
-          <w:szCs w:val="24"/>
-        </w:rPr>
-        <w:t>(I use the JQuery version under Javascript)</w:t>
+        <w:t xml:space="preserve">The case study </w:t>
+      </w:r>
+      <w:r>
+        <w:rPr>
+          <w:rFonts w:ascii="Arial" w:hAnsi="Arial" w:cs="Arial"/>
+          <w:sz w:val="24"/>
+          <w:szCs w:val="24"/>
+        </w:rPr>
+        <w:t>listed above is</w:t>
+      </w:r>
+      <w:r>
+        <w:rPr>
+          <w:rFonts w:ascii="Arial" w:hAnsi="Arial" w:cs="Arial"/>
+          <w:sz w:val="24"/>
+          <w:szCs w:val="24"/>
+        </w:rPr>
+        <w:t xml:space="preserve"> b</w:t>
+      </w:r>
+      <w:r>
+        <w:rPr>
+          <w:rFonts w:ascii="Arial" w:hAnsi="Arial" w:cs="Arial"/>
+          <w:sz w:val="24"/>
+          <w:szCs w:val="24"/>
+        </w:rPr>
+        <w:t xml:space="preserve">ased on </w:t>
+      </w:r>
+      <w:r>
+        <w:rPr>
+          <w:rFonts w:ascii="Arial" w:hAnsi="Arial" w:cs="Arial"/>
+          <w:sz w:val="24"/>
+          <w:szCs w:val="24"/>
+        </w:rPr>
+        <w:t>Rapid</w:t>
+      </w:r>
+      <w:r>
+        <w:rPr>
+          <w:rFonts w:ascii="Arial" w:hAnsi="Arial" w:cs="Arial"/>
+          <w:sz w:val="24"/>
+          <w:szCs w:val="24"/>
+        </w:rPr>
+        <w:t xml:space="preserve"> </w:t>
+      </w:r>
+      <w:r>
+        <w:rPr>
+          <w:rFonts w:ascii="Arial" w:hAnsi="Arial" w:cs="Arial"/>
+          <w:sz w:val="24"/>
+          <w:szCs w:val="24"/>
+        </w:rPr>
+        <w:t>API</w:t>
+      </w:r>
+      <w:r>
+        <w:rPr>
+          <w:rFonts w:ascii="Arial" w:hAnsi="Arial" w:cs="Arial"/>
+          <w:sz w:val="24"/>
+          <w:szCs w:val="24"/>
+        </w:rPr>
+        <w:t>, an API</w:t>
+      </w:r>
+      <w:r>
+        <w:rPr>
+          <w:rFonts w:ascii="Arial" w:hAnsi="Arial" w:cs="Arial"/>
+          <w:sz w:val="24"/>
+          <w:szCs w:val="24"/>
+        </w:rPr>
+        <w:t xml:space="preserve"> that </w:t>
+      </w:r>
+      <w:r>
+        <w:rPr>
+          <w:rFonts w:ascii="Arial" w:hAnsi="Arial" w:cs="Arial"/>
+          <w:sz w:val="24"/>
+          <w:szCs w:val="24"/>
+        </w:rPr>
+        <w:t xml:space="preserve">helps users to grab </w:t>
+      </w:r>
+      <w:r>
+        <w:rPr>
+          <w:rFonts w:ascii="Arial" w:hAnsi="Arial" w:cs="Arial"/>
+          <w:sz w:val="24"/>
+          <w:szCs w:val="24"/>
+        </w:rPr>
+        <w:t>GeoJSON data for postal code boundaries</w:t>
+      </w:r>
+      <w:r>
+        <w:rPr>
+          <w:rFonts w:ascii="Arial" w:hAnsi="Arial" w:cs="Arial"/>
+          <w:sz w:val="24"/>
+          <w:szCs w:val="24"/>
+        </w:rPr>
+        <w:t xml:space="preserve"> from an online database. The API provides code templates for users to grab those data. I took their provided code, modified it, and </w:t>
+      </w:r>
+      <w:r>
+        <w:rPr>
+          <w:rFonts w:ascii="Arial" w:hAnsi="Arial" w:cs="Arial"/>
+          <w:sz w:val="24"/>
+          <w:szCs w:val="24"/>
+        </w:rPr>
+        <w:t>used it to get the postal code boundaries I need.</w:t>
       </w:r>
     </w:p>
     <w:p>
@@ -476,23 +596,6 @@
           <w:szCs w:val="24"/>
         </w:rPr>
       </w:pPr>
-      <w:r>
-        <w:rPr>
-          <w:rFonts w:ascii="Arial" w:hAnsi="Arial" w:cs="Arial"/>
-          <w:sz w:val="24"/>
-          <w:szCs w:val="24"/>
-        </w:rPr>
-        <w:t>from</w:t>
-      </w:r>
-    </w:p>
-    <w:p>
-      <w:pPr>
-        <w:rPr>
-          <w:rFonts w:ascii="Arial" w:hAnsi="Arial" w:cs="Arial"/>
-          <w:sz w:val="24"/>
-          <w:szCs w:val="24"/>
-        </w:rPr>
-      </w:pPr>
       <w:hyperlink r:id="rId8" w:history="1">
         <w:r>
           <w:rPr>
@@ -607,32 +710,32 @@
           <w:sz w:val="24"/>
           <w:szCs w:val="24"/>
         </w:rPr>
+        <w:t>that I need to copy the code somewhere else to edit it,</w:t>
+      </w:r>
+      <w:r>
+        <w:rPr>
+          <w:rFonts w:ascii="Arial" w:hAnsi="Arial" w:cs="Arial"/>
+          <w:sz w:val="24"/>
+          <w:szCs w:val="24"/>
+        </w:rPr>
+        <w:t xml:space="preserve"> as I never worked with such a thing before.</w:t>
+      </w:r>
+    </w:p>
+    <w:p>
+      <w:pPr>
+        <w:rPr>
+          <w:rFonts w:ascii="Arial" w:hAnsi="Arial" w:cs="Arial"/>
+          <w:sz w:val="24"/>
+          <w:szCs w:val="24"/>
+        </w:rPr>
+      </w:pPr>
+      <w:r>
+        <w:rPr>
+          <w:rFonts w:ascii="Arial" w:hAnsi="Arial" w:cs="Arial"/>
+          <w:sz w:val="24"/>
+          <w:szCs w:val="24"/>
+        </w:rPr>
         <w:lastRenderedPageBreak/>
-        <w:t>that I need to copy the code somewhere else to edit it,</w:t>
-      </w:r>
-      <w:r>
-        <w:rPr>
-          <w:rFonts w:ascii="Arial" w:hAnsi="Arial" w:cs="Arial"/>
-          <w:sz w:val="24"/>
-          <w:szCs w:val="24"/>
-        </w:rPr>
-        <w:t xml:space="preserve"> as I never worked with such a thing before.</w:t>
-      </w:r>
-    </w:p>
-    <w:p>
-      <w:pPr>
-        <w:rPr>
-          <w:rFonts w:ascii="Arial" w:hAnsi="Arial" w:cs="Arial"/>
-          <w:sz w:val="24"/>
-          <w:szCs w:val="24"/>
-        </w:rPr>
-      </w:pPr>
-      <w:r>
-        <w:rPr>
-          <w:rFonts w:ascii="Arial" w:hAnsi="Arial" w:cs="Arial"/>
-          <w:sz w:val="24"/>
-          <w:szCs w:val="24"/>
-        </w:rPr>
         <w:t xml:space="preserve">After successfully figuring out how it works, I need to </w:t>
       </w:r>
     </w:p>
@@ -1199,8 +1302,17 @@
           <w:sz w:val="24"/>
           <w:szCs w:val="24"/>
         </w:rPr>
-        <w:t xml:space="preserve"> one by one. </w:t>
-      </w:r>
+        <w:t xml:space="preserve"> one by one. To tackle the issue, I decided to figure out a way to auto-generate insert command with python.</w:t>
+      </w:r>
+    </w:p>
+    <w:p>
+      <w:pPr>
+        <w:rPr>
+          <w:rFonts w:ascii="Arial" w:hAnsi="Arial" w:cs="Arial"/>
+          <w:sz w:val="24"/>
+          <w:szCs w:val="24"/>
+        </w:rPr>
+      </w:pPr>
       <w:r>
         <w:rPr>
           <w:rFonts w:ascii="Arial" w:hAnsi="Arial" w:cs="Arial"/>
@@ -1208,23 +1320,6 @@
           <w:szCs w:val="24"/>
         </w:rPr>
         <w:lastRenderedPageBreak/>
-        <w:t>To tackle the issue, I decided to figure out a way to auto-generate insert command with python.</w:t>
-      </w:r>
-    </w:p>
-    <w:p>
-      <w:pPr>
-        <w:rPr>
-          <w:rFonts w:ascii="Arial" w:hAnsi="Arial" w:cs="Arial"/>
-          <w:sz w:val="24"/>
-          <w:szCs w:val="24"/>
-        </w:rPr>
-      </w:pPr>
-      <w:r>
-        <w:rPr>
-          <w:rFonts w:ascii="Arial" w:hAnsi="Arial" w:cs="Arial"/>
-          <w:sz w:val="24"/>
-          <w:szCs w:val="24"/>
-        </w:rPr>
         <w:t>Idea: pull the desired part from JSON, format a SQL insert command, store to an empty file, copy to sql folder and run</w:t>
       </w:r>
     </w:p>
@@ -1913,7 +2008,7 @@
   <w:style w:type="paragraph" w:default="1" w:styleId="Normal">
     <w:name w:val="Normal"/>
     <w:qFormat/>
-    <w:rsid w:val="00637BED"/>
+    <w:rsid w:val="003526DF"/>
     <w:rPr>
       <w:rFonts w:ascii="Adobe 宋体 Std L" w:hAnsi="Adobe 宋体 Std L" w:cs="Adobe 宋体 Std L"/>
     </w:rPr>

</xml_diff>